<commit_message>
fixing up verbose stuff
</commit_message>
<xml_diff>
--- a/Thesis/Abstract.docx
+++ b/Thesis/Abstract.docx
@@ -34,7 +34,19 @@
         <w:rPr>
           <w:lang w:val="en-US"/>
         </w:rPr>
-        <w:t xml:space="preserve">IPOP-CMA-ES is one of the most powerful optimization algorithms within the field of Evolutionary Strategies. </w:t>
+        <w:t xml:space="preserve">IPOP-CMA-ES is one of the most powerful </w:t>
+      </w:r>
+      <w:r>
+        <w:rPr>
+          <w:lang w:val="en-US"/>
+        </w:rPr>
+        <w:t xml:space="preserve">black-box </w:t>
+      </w:r>
+      <w:r>
+        <w:rPr>
+          <w:lang w:val="en-US"/>
+        </w:rPr>
+        <w:t xml:space="preserve">optimization algorithms within the field of Evolution Strategies. </w:t>
       </w:r>
       <w:r>
         <w:rPr>
@@ -42,7 +54,7 @@
           <w:color w:val="201F1E"/>
           <w:shd w:val="clear" w:color="auto" w:fill="FFFFFF"/>
         </w:rPr>
-        <w:t>However, its power seems unexpectedly subdued with the integration of elitism</w:t>
+        <w:t>However, its p</w:t>
       </w:r>
       <w:r>
         <w:rPr>
@@ -50,7 +62,7 @@
           <w:color w:val="201F1E"/>
           <w:shd w:val="clear" w:color="auto" w:fill="FFFFFF"/>
         </w:rPr>
-        <w:t xml:space="preserve">, </w:t>
+        <w:t>erformance</w:t>
       </w:r>
       <w:r>
         <w:rPr>
@@ -58,7 +70,55 @@
           <w:color w:val="201F1E"/>
           <w:shd w:val="clear" w:color="auto" w:fill="FFFFFF"/>
         </w:rPr>
-        <w:t>which usually improves the behavior of most other evolutionary algorithms</w:t>
+        <w:t xml:space="preserve"> </w:t>
+      </w:r>
+      <w:r>
+        <w:rPr>
+          <w:rFonts w:ascii="Calibri" w:hAnsi="Calibri" w:cs="Calibri"/>
+          <w:color w:val="201F1E"/>
+          <w:shd w:val="clear" w:color="auto" w:fill="FFFFFF"/>
+        </w:rPr>
+        <w:t>is</w:t>
+      </w:r>
+      <w:r>
+        <w:rPr>
+          <w:rFonts w:ascii="Calibri" w:hAnsi="Calibri" w:cs="Calibri"/>
+          <w:color w:val="201F1E"/>
+          <w:shd w:val="clear" w:color="auto" w:fill="FFFFFF"/>
+        </w:rPr>
+        <w:t xml:space="preserve"> subdued with the integration of elitism</w:t>
+      </w:r>
+      <w:r>
+        <w:rPr>
+          <w:rFonts w:ascii="Calibri" w:hAnsi="Calibri" w:cs="Calibri"/>
+          <w:color w:val="201F1E"/>
+          <w:shd w:val="clear" w:color="auto" w:fill="FFFFFF"/>
+        </w:rPr>
+        <w:t xml:space="preserve">, </w:t>
+      </w:r>
+      <w:r>
+        <w:rPr>
+          <w:rFonts w:ascii="Calibri" w:hAnsi="Calibri" w:cs="Calibri"/>
+          <w:color w:val="201F1E"/>
+          <w:shd w:val="clear" w:color="auto" w:fill="FFFFFF"/>
+        </w:rPr>
+        <w:t xml:space="preserve">which usually improves the behavior of most </w:t>
+      </w:r>
+      <w:r>
+        <w:rPr>
+          <w:rFonts w:ascii="Calibri" w:hAnsi="Calibri" w:cs="Calibri"/>
+          <w:color w:val="201F1E"/>
+          <w:shd w:val="clear" w:color="auto" w:fill="FFFFFF"/>
+        </w:rPr>
+        <w:t>evolutionary</w:t>
+      </w:r>
+      <w:r>
+        <w:rPr>
+          <w:rFonts w:ascii="Calibri" w:hAnsi="Calibri" w:cs="Calibri"/>
+          <w:color w:val="201F1E"/>
+          <w:shd w:val="clear" w:color="auto" w:fill="FFFFFF"/>
+        </w:rPr>
+        <w:t xml:space="preserve"> algorithms</w:t>
       </w:r>
       <w:r>
         <w:rPr>
@@ -70,7 +130,19 @@
         <w:rPr>
           <w:lang w:val="en-US"/>
         </w:rPr>
-        <w:t xml:space="preserve">This paper’s focus is twofold, involving a simple and effective approach to incorporating elitism into CMA-ES, and an efficient unbiased system for simultaneously running and comparing two different ES algorithms. </w:t>
+        <w:t>This p</w:t>
+      </w:r>
+      <w:r>
+        <w:rPr>
+          <w:lang w:val="en-US"/>
+        </w:rPr>
+        <w:t>oster</w:t>
+      </w:r>
+      <w:r>
+        <w:rPr>
+          <w:lang w:val="en-US"/>
+        </w:rPr>
+        <w:t xml:space="preserve">’s focus is twofold, involving a simple and effective approach to incorporating elitism into CMA-ES, and an efficient unbiased system for simultaneously running and comparing two different ES algorithms. </w:t>
       </w:r>
       <w:r>
         <w:rPr>
@@ -82,7 +154,32 @@
         <w:rPr>
           <w:lang w:val="en-US"/>
         </w:rPr>
-        <w:t>As the name describes, Dual-center-CMA</w:t>
+        <w:t>As the name describes, Dual-center-CMA-ES utilizes two centers which are synchronized in the sampling process, with the 2</w:t>
+      </w:r>
+      <w:r>
+        <w:rPr>
+          <w:vertAlign w:val="superscript"/>
+          <w:lang w:val="en-US"/>
+        </w:rPr>
+        <w:t>nd</w:t>
+      </w:r>
+      <w:r>
+        <w:rPr>
+          <w:lang w:val="en-US"/>
+        </w:rPr>
+        <w:t xml:space="preserve"> center (also known as the ‘best’ center or ‘elite’</w:t>
+      </w:r>
+      <w:r>
+        <w:rPr>
+          <w:lang w:val="en-US"/>
+        </w:rPr>
+        <w:t xml:space="preserve"> center</w:t>
+      </w:r>
+      <w:r>
+        <w:rPr>
+          <w:lang w:val="en-US"/>
+        </w:rPr>
+        <w:t xml:space="preserve">) dictating </w:t>
       </w:r>
       <w:bookmarkStart w:id="0" w:name="_GoBack"/>
       <w:bookmarkEnd w:id="0"/>
@@ -90,32 +187,7 @@
         <w:rPr>
           <w:lang w:val="en-US"/>
         </w:rPr>
-        <w:t>-ES utilizes two centers which are synchronized in the sampling process, with the 2</w:t>
-      </w:r>
-      <w:r>
-        <w:rPr>
-          <w:vertAlign w:val="superscript"/>
-          <w:lang w:val="en-US"/>
-        </w:rPr>
-        <w:t>nd</w:t>
-      </w:r>
-      <w:r>
-        <w:rPr>
-          <w:lang w:val="en-US"/>
-        </w:rPr>
-        <w:t xml:space="preserve"> center (also known as the ‘best’ center or ‘elite’</w:t>
-      </w:r>
-      <w:r>
-        <w:rPr>
-          <w:lang w:val="en-US"/>
-        </w:rPr>
-        <w:t xml:space="preserve"> center</w:t>
-      </w:r>
-      <w:r>
-        <w:rPr>
-          <w:lang w:val="en-US"/>
-        </w:rPr>
-        <w:t>) dictating the generation of elite solutions.</w:t>
+        <w:t>the generation of elite solutions.</w:t>
       </w:r>
     </w:p>
     <w:p>
@@ -153,7 +225,19 @@
         <w:rPr>
           <w:lang w:val="en-US"/>
         </w:rPr>
-        <w:t xml:space="preserve"> on unimodal test functions such as </w:t>
+        <w:t xml:space="preserve"> on unimodal test functions </w:t>
+      </w:r>
+      <w:r>
+        <w:rPr>
+          <w:lang w:val="en-US"/>
+        </w:rPr>
+        <w:t xml:space="preserve">from the BBOB test suite, </w:t>
+      </w:r>
+      <w:r>
+        <w:rPr>
+          <w:lang w:val="en-US"/>
+        </w:rPr>
+        <w:t xml:space="preserve">such as </w:t>
       </w:r>
       <w:proofErr w:type="spellStart"/>
       <w:r>
@@ -167,109 +251,91 @@
         <w:rPr>
           <w:lang w:val="en-US"/>
         </w:rPr>
-        <w:t>, levy</w:t>
-      </w:r>
+        <w:t xml:space="preserve"> </w:t>
+      </w:r>
+      <w:r>
+        <w:rPr>
+          <w:lang w:val="en-US"/>
+        </w:rPr>
+        <w:t xml:space="preserve">and </w:t>
+      </w:r>
+      <w:r>
+        <w:rPr>
+          <w:lang w:val="en-US"/>
+        </w:rPr>
+        <w:t>elliptical</w:t>
+      </w:r>
+      <w:r>
+        <w:rPr>
+          <w:lang w:val="en-US"/>
+        </w:rPr>
+        <w:t xml:space="preserve">. The system also performed better on </w:t>
+      </w:r>
+      <w:r>
+        <w:rPr>
+          <w:lang w:val="en-US"/>
+        </w:rPr>
+        <w:t xml:space="preserve">BBOB multimodal </w:t>
+      </w:r>
+      <w:r>
+        <w:rPr>
+          <w:lang w:val="en-US"/>
+        </w:rPr>
+        <w:t>test functions</w:t>
+      </w:r>
+      <w:r>
+        <w:rPr>
+          <w:lang w:val="en-US"/>
+        </w:rPr>
+        <w:t xml:space="preserve"> such as </w:t>
+      </w:r>
+      <w:proofErr w:type="spellStart"/>
+      <w:r>
+        <w:rPr>
+          <w:lang w:val="en-US"/>
+        </w:rPr>
+        <w:t>ackley</w:t>
+      </w:r>
+      <w:proofErr w:type="spellEnd"/>
+      <w:r>
+        <w:rPr>
+          <w:lang w:val="en-US"/>
+        </w:rPr>
+        <w:t xml:space="preserve">, </w:t>
+      </w:r>
+      <w:proofErr w:type="spellStart"/>
+      <w:r>
+        <w:rPr>
+          <w:lang w:val="en-US"/>
+        </w:rPr>
+        <w:t>rastrigin</w:t>
+      </w:r>
+      <w:proofErr w:type="spellEnd"/>
       <w:r>
         <w:rPr>
           <w:lang w:val="en-US"/>
         </w:rPr>
         <w:t xml:space="preserve"> and </w:t>
       </w:r>
-      <w:r>
-        <w:rPr>
-          <w:lang w:val="en-US"/>
-        </w:rPr>
-        <w:t>elliptical</w:t>
-      </w:r>
-      <w:r>
-        <w:rPr>
-          <w:lang w:val="en-US"/>
-        </w:rPr>
-        <w:t>. The system also performed better on multimodal test functions</w:t>
-      </w:r>
-      <w:r>
-        <w:rPr>
-          <w:lang w:val="en-US"/>
-        </w:rPr>
-        <w:t xml:space="preserve"> such as </w:t>
-      </w:r>
       <w:proofErr w:type="spellStart"/>
       <w:r>
         <w:rPr>
           <w:lang w:val="en-US"/>
         </w:rPr>
-        <w:t>ackley</w:t>
+        <w:t>griewank</w:t>
       </w:r>
       <w:proofErr w:type="spellEnd"/>
       <w:r>
         <w:rPr>
           <w:lang w:val="en-US"/>
         </w:rPr>
-        <w:t xml:space="preserve"> and </w:t>
-      </w:r>
-      <w:proofErr w:type="spellStart"/>
-      <w:r>
-        <w:rPr>
-          <w:lang w:val="en-US"/>
-        </w:rPr>
-        <w:t>griewank</w:t>
-      </w:r>
-      <w:proofErr w:type="spellEnd"/>
-      <w:r>
-        <w:rPr>
-          <w:lang w:val="en-US"/>
-        </w:rPr>
         <w:t>.</w:t>
       </w:r>
       <w:r>
         <w:rPr>
           <w:lang w:val="en-US"/>
         </w:rPr>
-        <w:t xml:space="preserve"> These results may imply that </w:t>
-      </w:r>
-      <w:r>
-        <w:rPr>
-          <w:lang w:val="en-US"/>
-        </w:rPr>
-        <w:t>(</w:t>
-      </w:r>
-      <w:r>
-        <w:rPr>
-          <w:rFonts w:cstheme="minorHAnsi"/>
-          <w:lang w:val="en-US"/>
-        </w:rPr>
-        <w:t>µ</w:t>
-      </w:r>
-      <w:r>
-        <w:rPr>
-          <w:lang w:val="en-US"/>
-        </w:rPr>
-        <w:t xml:space="preserve"> + </w:t>
-      </w:r>
-      <w:r>
-        <w:rPr>
-          <w:rFonts w:cstheme="minorHAnsi"/>
-          <w:lang w:val="en-US"/>
-        </w:rPr>
-        <w:t>λ</w:t>
-      </w:r>
-      <w:r>
-        <w:rPr>
-          <w:lang w:val="en-US"/>
-        </w:rPr>
-        <w:t xml:space="preserve">) </w:t>
-      </w:r>
-      <w:r>
-        <w:rPr>
-          <w:lang w:val="en-US"/>
-        </w:rPr>
-        <w:t xml:space="preserve">- </w:t>
-      </w:r>
-      <w:r>
-        <w:rPr>
-          <w:lang w:val="en-US"/>
-        </w:rPr>
-        <w:t xml:space="preserve">CMA-ES is not effective and that other unorthodox methods of elitism could be more </w:t>
+        <w:t xml:space="preserve"> These results may imply that unorthodox methods of elitism could be more </w:t>
       </w:r>
       <w:r>
         <w:rPr>

</xml_diff>